<commit_message>
adcionado novo filme e criado um novo arquivo
</commit_message>
<xml_diff>
--- a/FILMES .docx
+++ b/FILMES .docx
@@ -168,6 +168,30 @@
           <w:szCs w:val="24"/>
         </w:rPr>
         <w:t>GUERRA MUNDIAL Z</w:t>
+      </w:r>
+    </w:p>
+    <w:p>
+      <w:pPr>
+        <w:pStyle w:val="PargrafodaLista"/>
+        <w:numPr>
+          <w:ilvl w:val="0"/>
+          <w:numId w:val="1"/>
+        </w:numPr>
+        <w:rPr>
+          <w:rFonts w:ascii="Arial Rounded MT Bold" w:hAnsi="Arial Rounded MT Bold"/>
+          <w:b/>
+          <w:bCs/>
+          <w:sz w:val="24"/>
+          <w:szCs w:val="24"/>
+        </w:rPr>
+      </w:pPr>
+      <w:r>
+        <w:rPr>
+          <w:rFonts w:ascii="Arial" w:hAnsi="Arial" w:cs="Arial"/>
+          <w:sz w:val="24"/>
+          <w:szCs w:val="24"/>
+        </w:rPr>
+        <w:t>O AUTO DA COMPADECIDA</w:t>
       </w:r>
     </w:p>
     <w:p>
@@ -1502,23 +1526,6 @@
 </file>
 
 <file path=customXml/item1.xml><?xml version="1.0" encoding="utf-8"?>
-<?mso-contentType ?>
-<FormTemplates xmlns="http://schemas.microsoft.com/sharepoint/v3/contenttype/forms">
-  <Display>DocumentLibraryForm</Display>
-  <Edit>DocumentLibraryForm</Edit>
-  <New>DocumentLibraryForm</New>
-</FormTemplates>
-</file>
-
-<file path=customXml/item2.xml><?xml version="1.0" encoding="utf-8"?>
-<p:properties xmlns:p="http://schemas.microsoft.com/office/2006/metadata/properties" xmlns:xsi="http://www.w3.org/2001/XMLSchema-instance" xmlns:pc="http://schemas.microsoft.com/office/infopath/2007/PartnerControls">
-  <documentManagement>
-    <_activity xmlns="a9ef21a7-df8a-491a-9b6f-2e734f51f914" xsi:nil="true"/>
-  </documentManagement>
-</p:properties>
-</file>
-
-<file path=customXml/item3.xml><?xml version="1.0" encoding="utf-8"?>
 <ct:contentTypeSchema xmlns:ct="http://schemas.microsoft.com/office/2006/metadata/contentType" xmlns:ma="http://schemas.microsoft.com/office/2006/metadata/properties/metaAttributes" ct:_="" ma:_="" ma:contentTypeName="Documento" ma:contentTypeID="0x01010037683A76C37EE645B112D6FFA77825E4" ma:contentTypeVersion="9" ma:contentTypeDescription="Crie um novo documento." ma:contentTypeScope="" ma:versionID="94a9a3f567bf42c12445e3acdf0f781b">
   <xsd:schema xmlns:xsd="http://www.w3.org/2001/XMLSchema" xmlns:xs="http://www.w3.org/2001/XMLSchema" xmlns:p="http://schemas.microsoft.com/office/2006/metadata/properties" xmlns:ns3="a9ef21a7-df8a-491a-9b6f-2e734f51f914" targetNamespace="http://schemas.microsoft.com/office/2006/metadata/properties" ma:root="true" ma:fieldsID="527352645737b3e77a80c7e5c5d577ac" ns3:_="">
     <xsd:import namespace="a9ef21a7-df8a-491a-9b6f-2e734f51f914"/>
@@ -1692,10 +1699,37 @@
 </ct:contentTypeSchema>
 </file>
 
+<file path=customXml/item2.xml><?xml version="1.0" encoding="utf-8"?>
+<p:properties xmlns:p="http://schemas.microsoft.com/office/2006/metadata/properties" xmlns:xsi="http://www.w3.org/2001/XMLSchema-instance" xmlns:pc="http://schemas.microsoft.com/office/infopath/2007/PartnerControls">
+  <documentManagement>
+    <_activity xmlns="a9ef21a7-df8a-491a-9b6f-2e734f51f914" xsi:nil="true"/>
+  </documentManagement>
+</p:properties>
+</file>
+
+<file path=customXml/item3.xml><?xml version="1.0" encoding="utf-8"?>
+<?mso-contentType ?>
+<FormTemplates xmlns="http://schemas.microsoft.com/sharepoint/v3/contenttype/forms">
+  <Display>DocumentLibraryForm</Display>
+  <Edit>DocumentLibraryForm</Edit>
+  <New>DocumentLibraryForm</New>
+</FormTemplates>
+</file>
+
 <file path=customXml/itemProps1.xml><?xml version="1.0" encoding="utf-8"?>
-<ds:datastoreItem xmlns:ds="http://schemas.openxmlformats.org/officeDocument/2006/customXml" ds:itemID="{960F14E4-17B2-4EAC-9C2D-E500C78F5ECB}">
+<ds:datastoreItem xmlns:ds="http://schemas.openxmlformats.org/officeDocument/2006/customXml" ds:itemID="{ABD983EE-1AA4-4B65-96DF-90B3203C01E7}">
   <ds:schemaRefs>
-    <ds:schemaRef ds:uri="http://schemas.microsoft.com/sharepoint/v3/contenttype/forms"/>
+    <ds:schemaRef ds:uri="http://schemas.microsoft.com/office/2006/metadata/contentType"/>
+    <ds:schemaRef ds:uri="http://schemas.microsoft.com/office/2006/metadata/properties/metaAttributes"/>
+    <ds:schemaRef ds:uri="http://www.w3.org/2001/XMLSchema"/>
+    <ds:schemaRef ds:uri="http://schemas.microsoft.com/office/2006/metadata/properties"/>
+    <ds:schemaRef ds:uri="a9ef21a7-df8a-491a-9b6f-2e734f51f914"/>
+    <ds:schemaRef ds:uri="http://schemas.microsoft.com/office/2006/documentManagement/types"/>
+    <ds:schemaRef ds:uri="http://schemas.microsoft.com/office/infopath/2007/PartnerControls"/>
+    <ds:schemaRef ds:uri="http://schemas.openxmlformats.org/package/2006/metadata/core-properties"/>
+    <ds:schemaRef ds:uri="http://purl.org/dc/elements/1.1/"/>
+    <ds:schemaRef ds:uri="http://purl.org/dc/terms/"/>
+    <ds:schemaRef ds:uri="http://schemas.microsoft.com/internal/obd"/>
   </ds:schemaRefs>
 </ds:datastoreItem>
 </file>
@@ -1711,19 +1745,9 @@
 </file>
 
 <file path=customXml/itemProps3.xml><?xml version="1.0" encoding="utf-8"?>
-<ds:datastoreItem xmlns:ds="http://schemas.openxmlformats.org/officeDocument/2006/customXml" ds:itemID="{ABD983EE-1AA4-4B65-96DF-90B3203C01E7}">
+<ds:datastoreItem xmlns:ds="http://schemas.openxmlformats.org/officeDocument/2006/customXml" ds:itemID="{960F14E4-17B2-4EAC-9C2D-E500C78F5ECB}">
   <ds:schemaRefs>
-    <ds:schemaRef ds:uri="http://schemas.microsoft.com/office/2006/metadata/contentType"/>
-    <ds:schemaRef ds:uri="http://schemas.microsoft.com/office/2006/metadata/properties/metaAttributes"/>
-    <ds:schemaRef ds:uri="http://www.w3.org/2001/XMLSchema"/>
-    <ds:schemaRef ds:uri="http://schemas.microsoft.com/office/2006/metadata/properties"/>
-    <ds:schemaRef ds:uri="a9ef21a7-df8a-491a-9b6f-2e734f51f914"/>
-    <ds:schemaRef ds:uri="http://schemas.microsoft.com/office/2006/documentManagement/types"/>
-    <ds:schemaRef ds:uri="http://schemas.microsoft.com/office/infopath/2007/PartnerControls"/>
-    <ds:schemaRef ds:uri="http://schemas.openxmlformats.org/package/2006/metadata/core-properties"/>
-    <ds:schemaRef ds:uri="http://purl.org/dc/elements/1.1/"/>
-    <ds:schemaRef ds:uri="http://purl.org/dc/terms/"/>
-    <ds:schemaRef ds:uri="http://schemas.microsoft.com/internal/obd"/>
+    <ds:schemaRef ds:uri="http://schemas.microsoft.com/sharepoint/v3/contenttype/forms"/>
   </ds:schemaRefs>
 </ds:datastoreItem>
 </file>
</xml_diff>